<commit_message>
generate all lab assignment reports
</commit_message>
<xml_diff>
--- a/oops_21BCS052_LA8_report/oops_21BCS052_LA8_report.docx
+++ b/oops_21BCS052_LA8_report/oops_21BCS052_LA8_report.docx
@@ -909,7 +909,7 @@
         <w:docPart w:val="579FD6C59D124EDB8FD307AB8E13ACAB"/>
       </w:placeholder>
       <w:dataBinding w:prefixMappings="xmlns:ns0='http://schemas.microsoft.com/office/2006/coverPageProps' " w:xpath="/ns0:CoverPageProperties[1]/ns0:PublishDate[1]" w:storeItemID="{55AF091B-3C7A-41E3-B477-F2FDAA23CFDA}"/>
-      <w:date w:fullDate="2023-10-10T00:00:00Z">
+      <w:date w:fullDate="2023-10-17T00:00:00Z">
         <w:dateFormat w:val="M/d/yy"/>
         <w:lid w:val="en-US"/>
         <w:storeMappedDataAs w:val="dateTime"/>
@@ -947,7 +947,17 @@
             <w:sz w:val="24"/>
             <w:szCs w:val="24"/>
           </w:rPr>
-          <w:t>10</w:t>
+          <w:t>1</w:t>
+        </w:r>
+        <w:r>
+          <w:rPr>
+            <w:rFonts w:ascii="Times New Roman" w:hAnsi="Times New Roman" w:cs="Times New Roman"/>
+            <w:caps/>
+            <w:color w:val="000000" w:themeColor="text1"/>
+            <w:sz w:val="24"/>
+            <w:szCs w:val="24"/>
+          </w:rPr>
+          <w:t>7</w:t>
         </w:r>
         <w:r>
           <w:rPr>
@@ -3894,6 +3904,7 @@
   <w:rsids>
     <w:rsidRoot w:val="00FC323E"/>
     <w:rsid w:val="002C7CAE"/>
+    <w:rsid w:val="00414F2A"/>
     <w:rsid w:val="00484C11"/>
     <w:rsid w:val="00E37EBE"/>
     <w:rsid w:val="00FC323E"/>
@@ -4676,7 +4687,7 @@
 
 <file path=customXml/item1.xml><?xml version="1.0" encoding="utf-8"?>
 <CoverPageProperties xmlns="http://schemas.microsoft.com/office/2006/coverPageProps">
-  <PublishDate>2023-10-10T00:00:00</PublishDate>
+  <PublishDate>2023-10-17T00:00:00</PublishDate>
   <Abstract/>
   <CompanyAddress/>
   <CompanyPhone/>

</xml_diff>